<commit_message>
MALS-1116 Resolve missing dates in hide dealer renewal
</commit_message>
<xml_diff>
--- a/app/server/static/templates/notices/Renewal_HideDealer_Template.docx
+++ b/app/server/static/templates/notices/Renewal_HideDealer_Template.docx
@@ -112,18 +112,14 @@
         <w:rPr>
           <w:b/>
         </w:rPr>
-        <w:t>{</w:t>
-      </w:r>
-      <w:proofErr w:type="spellStart"/>
-      <w:proofErr w:type="gramStart"/>
-      <w:r>
-        <w:rPr>
-          <w:b/>
-        </w:rPr>
-        <w:t>d.StartDate</w:t>
-      </w:r>
-      <w:proofErr w:type="spellEnd"/>
-      <w:proofErr w:type="gramEnd"/>
+        <w:t>{d.</w:t>
+      </w:r>
+      <w:r>
+        <w:rPr>
+          <w:b/>
+        </w:rPr>
+        <w:t>LicenceStart</w:t>
+      </w:r>
       <w:r>
         <w:rPr>
           <w:b/>
@@ -140,16 +136,14 @@
         <w:rPr>
           <w:b/>
         </w:rPr>
-        <w:t>{</w:t>
-      </w:r>
-      <w:proofErr w:type="spellStart"/>
-      <w:r>
-        <w:rPr>
-          <w:b/>
-        </w:rPr>
-        <w:t>d.ExpiryDate</w:t>
-      </w:r>
-      <w:proofErr w:type="spellEnd"/>
+        <w:t>{d.</w:t>
+      </w:r>
+      <w:r>
+        <w:rPr>
+          <w:b/>
+        </w:rPr>
+        <w:t>LicenceExpiry</w:t>
+      </w:r>
       <w:r>
         <w:rPr>
           <w:b/>
@@ -221,23 +215,7 @@
         <w:rPr>
           <w:szCs w:val="24"/>
         </w:rPr>
-        <w:t>{</w:t>
-      </w:r>
-      <w:proofErr w:type="spellStart"/>
-      <w:proofErr w:type="gramStart"/>
-      <w:r>
-        <w:rPr>
-          <w:szCs w:val="24"/>
-        </w:rPr>
-        <w:t>d.LicenceHolderCompany</w:t>
-      </w:r>
-      <w:proofErr w:type="spellEnd"/>
-      <w:proofErr w:type="gramEnd"/>
-      <w:r>
-        <w:rPr>
-          <w:szCs w:val="24"/>
-        </w:rPr>
-        <w:t>}</w:t>
+        <w:t>{d.LicenceHolderCompany}</w:t>
       </w:r>
     </w:p>
     <w:p>
@@ -252,18 +230,8 @@
         <w:rPr>
           <w:szCs w:val="24"/>
         </w:rPr>
-        <w:t>{</w:t>
-      </w:r>
-      <w:proofErr w:type="spellStart"/>
-      <w:proofErr w:type="gramStart"/>
-      <w:r>
-        <w:rPr>
-          <w:szCs w:val="24"/>
-        </w:rPr>
-        <w:t>d.MailingAddress</w:t>
-      </w:r>
-      <w:proofErr w:type="spellEnd"/>
-      <w:proofErr w:type="gramEnd"/>
+        <w:t>{d.MailingAddress</w:t>
+      </w:r>
       <w:r>
         <w:rPr>
           <w:szCs w:val="24"/>
@@ -285,23 +253,7 @@
         <w:rPr>
           <w:szCs w:val="24"/>
         </w:rPr>
-        <w:t>{</w:t>
-      </w:r>
-      <w:proofErr w:type="spellStart"/>
-      <w:proofErr w:type="gramStart"/>
-      <w:r>
-        <w:rPr>
-          <w:szCs w:val="24"/>
-        </w:rPr>
-        <w:t>d.MailingCity</w:t>
-      </w:r>
-      <w:proofErr w:type="spellEnd"/>
-      <w:proofErr w:type="gramEnd"/>
-      <w:r>
-        <w:rPr>
-          <w:szCs w:val="24"/>
-        </w:rPr>
-        <w:t>}</w:t>
+        <w:t>{d.MailingCity}</w:t>
       </w:r>
       <w:r>
         <w:rPr>
@@ -313,21 +265,7 @@
         <w:rPr>
           <w:szCs w:val="24"/>
         </w:rPr>
-        <w:t xml:space="preserve"> {</w:t>
-      </w:r>
-      <w:proofErr w:type="spellStart"/>
-      <w:r>
-        <w:rPr>
-          <w:szCs w:val="24"/>
-        </w:rPr>
-        <w:t>d.MailingProv</w:t>
-      </w:r>
-      <w:proofErr w:type="spellEnd"/>
-      <w:r>
-        <w:rPr>
-          <w:szCs w:val="24"/>
-        </w:rPr>
-        <w:t>}</w:t>
+        <w:t xml:space="preserve"> {d.MailingProv}</w:t>
       </w:r>
     </w:p>
     <w:p>
@@ -342,51 +280,27 @@
         <w:rPr>
           <w:szCs w:val="24"/>
         </w:rPr>
-        <w:t>{</w:t>
-      </w:r>
-      <w:proofErr w:type="spellStart"/>
-      <w:proofErr w:type="gramStart"/>
-      <w:r>
-        <w:rPr>
-          <w:szCs w:val="24"/>
-        </w:rPr>
-        <w:t>d.PostCode</w:t>
-      </w:r>
-      <w:proofErr w:type="spellEnd"/>
-      <w:proofErr w:type="gramEnd"/>
-      <w:r>
-        <w:rPr>
-          <w:szCs w:val="24"/>
-        </w:rPr>
-        <w:t>}</w:t>
-      </w:r>
-    </w:p>
-    <w:p>
-      <w:pPr>
-        <w:rPr>
-          <w:szCs w:val="24"/>
-        </w:rPr>
-      </w:pPr>
-    </w:p>
-    <w:p>
-      <w:pPr>
-        <w:rPr>
-          <w:szCs w:val="24"/>
-        </w:rPr>
-      </w:pPr>
-      <w:proofErr w:type="spellStart"/>
-      <w:r>
-        <w:rPr>
-          <w:szCs w:val="24"/>
-        </w:rPr>
-        <w:t>Licence</w:t>
-      </w:r>
-      <w:proofErr w:type="spellEnd"/>
-      <w:r>
-        <w:rPr>
-          <w:szCs w:val="24"/>
-        </w:rPr>
-        <w:t xml:space="preserve"> Number:</w:t>
+        <w:t>{d.PostCode}</w:t>
+      </w:r>
+    </w:p>
+    <w:p>
+      <w:pPr>
+        <w:rPr>
+          <w:szCs w:val="24"/>
+        </w:rPr>
+      </w:pPr>
+    </w:p>
+    <w:p>
+      <w:pPr>
+        <w:rPr>
+          <w:szCs w:val="24"/>
+        </w:rPr>
+      </w:pPr>
+      <w:r>
+        <w:rPr>
+          <w:szCs w:val="24"/>
+        </w:rPr>
+        <w:t>Licence Number:</w:t>
       </w:r>
       <w:r>
         <w:rPr>
@@ -400,23 +314,7 @@
         <w:rPr>
           <w:szCs w:val="24"/>
         </w:rPr>
-        <w:t>{</w:t>
-      </w:r>
-      <w:proofErr w:type="spellStart"/>
-      <w:proofErr w:type="gramStart"/>
-      <w:r>
-        <w:rPr>
-          <w:szCs w:val="24"/>
-        </w:rPr>
-        <w:t>d.LicenceNumber</w:t>
-      </w:r>
-      <w:proofErr w:type="spellEnd"/>
-      <w:proofErr w:type="gramEnd"/>
-      <w:r>
-        <w:rPr>
-          <w:szCs w:val="24"/>
-        </w:rPr>
-        <w:t>}</w:t>
+        <w:t>{d.LicenceNumber}</w:t>
       </w:r>
     </w:p>
     <w:p>
@@ -446,21 +344,11 @@
         </w:rPr>
         <w:t>{</w:t>
       </w:r>
-      <w:proofErr w:type="spellStart"/>
-      <w:proofErr w:type="gramStart"/>
-      <w:r>
-        <w:rPr>
-          <w:szCs w:val="24"/>
-        </w:rPr>
-        <w:t>d.LicenceHolderCompanyOperatingAs</w:t>
-      </w:r>
-      <w:proofErr w:type="spellEnd"/>
-      <w:proofErr w:type="gramEnd"/>
-      <w:r>
-        <w:rPr>
-          <w:szCs w:val="24"/>
-        </w:rPr>
-        <w:t>}</w:t>
+      <w:r>
+        <w:rPr>
+          <w:szCs w:val="24"/>
+        </w:rPr>
+        <w:t>d.LicenceHolderCompanyOperatingAs}</w:t>
       </w:r>
     </w:p>
     <w:p>
@@ -497,39 +385,7 @@
           <w:b/>
           <w:szCs w:val="24"/>
         </w:rPr>
-        <w:t xml:space="preserve">Hide Dealer </w:t>
-      </w:r>
-      <w:proofErr w:type="spellStart"/>
-      <w:r>
-        <w:rPr>
-          <w:b/>
-          <w:szCs w:val="24"/>
-        </w:rPr>
-        <w:t>Licence</w:t>
-      </w:r>
-      <w:proofErr w:type="spellEnd"/>
-      <w:r>
-        <w:rPr>
-          <w:b/>
-          <w:szCs w:val="24"/>
-        </w:rPr>
-        <w:t xml:space="preserve"> Fee ……………………………………………</w:t>
-      </w:r>
-      <w:proofErr w:type="gramStart"/>
-      <w:r>
-        <w:rPr>
-          <w:b/>
-          <w:szCs w:val="24"/>
-        </w:rPr>
-        <w:t>…..</w:t>
-      </w:r>
-      <w:proofErr w:type="gramEnd"/>
-      <w:r>
-        <w:rPr>
-          <w:b/>
-          <w:szCs w:val="24"/>
-        </w:rPr>
-        <w:t xml:space="preserve">….. </w:t>
+        <w:t xml:space="preserve">Hide Dealer Licence Fee ………………………………………………..….. </w:t>
       </w:r>
       <w:bookmarkStart w:id="7" w:name="Licence_Fee"/>
       <w:bookmarkEnd w:id="7"/>
@@ -538,25 +394,7 @@
           <w:b/>
           <w:szCs w:val="24"/>
         </w:rPr>
-        <w:t>{</w:t>
-      </w:r>
-      <w:proofErr w:type="spellStart"/>
-      <w:proofErr w:type="gramStart"/>
-      <w:r>
-        <w:rPr>
-          <w:b/>
-          <w:szCs w:val="24"/>
-        </w:rPr>
-        <w:t>d.LicenceFee</w:t>
-      </w:r>
-      <w:proofErr w:type="spellEnd"/>
-      <w:proofErr w:type="gramEnd"/>
-      <w:r>
-        <w:rPr>
-          <w:b/>
-          <w:szCs w:val="24"/>
-        </w:rPr>
-        <w:t>}</w:t>
+        <w:t>{d.LicenceFee}</w:t>
       </w:r>
     </w:p>
     <w:p>
@@ -787,23 +625,7 @@
           <w:b/>
           <w:szCs w:val="24"/>
         </w:rPr>
-        <w:t>Telephone:</w:t>
-      </w:r>
-      <w:proofErr w:type="gramStart"/>
-      <w:r>
-        <w:rPr>
-          <w:b/>
-          <w:szCs w:val="24"/>
-        </w:rPr>
-        <w:t xml:space="preserve">   (</w:t>
-      </w:r>
-      <w:proofErr w:type="gramEnd"/>
-      <w:r>
-        <w:rPr>
-          <w:b/>
-          <w:szCs w:val="24"/>
-        </w:rPr>
-        <w:t>778) 666-0560</w:t>
+        <w:t>Telephone:   (778) 666-0560</w:t>
       </w:r>
       <w:r>
         <w:rPr>
@@ -1607,18 +1429,18 @@
 </file>
 
 <file path=customXml/item1.xml><?xml version="1.0" encoding="utf-8"?>
-<p:properties xmlns:p="http://schemas.microsoft.com/office/2006/metadata/properties" xmlns:xsi="http://www.w3.org/2001/XMLSchema-instance" xmlns:pc="http://schemas.microsoft.com/office/infopath/2007/PartnerControls">
-  <documentManagement/>
-</p:properties>
-</file>
-
-<file path=customXml/item2.xml><?xml version="1.0" encoding="utf-8"?>
 <?mso-contentType ?>
 <FormTemplates xmlns="http://schemas.microsoft.com/sharepoint/v3/contenttype/forms">
   <Display>DocumentLibraryForm</Display>
   <Edit>DocumentLibraryForm</Edit>
   <New>DocumentLibraryForm</New>
 </FormTemplates>
+</file>
+
+<file path=customXml/item2.xml><?xml version="1.0" encoding="utf-8"?>
+<p:properties xmlns:p="http://schemas.microsoft.com/office/2006/metadata/properties" xmlns:xsi="http://www.w3.org/2001/XMLSchema-instance" xmlns:pc="http://schemas.microsoft.com/office/infopath/2007/PartnerControls">
+  <documentManagement/>
+</p:properties>
 </file>
 
 <file path=customXml/item3.xml><?xml version="1.0" encoding="utf-8"?>
@@ -1833,18 +1655,18 @@
 </file>
 
 <file path=customXml/itemProps1.xml><?xml version="1.0" encoding="utf-8"?>
-<ds:datastoreItem xmlns:ds="http://schemas.openxmlformats.org/officeDocument/2006/customXml" ds:itemID="{F1348871-C652-44C5-BF83-8143B537A71E}">
+<ds:datastoreItem xmlns:ds="http://schemas.openxmlformats.org/officeDocument/2006/customXml" ds:itemID="{5F0E67F4-C38D-42F2-9EC9-BFEDBD02010F}">
   <ds:schemaRefs>
-    <ds:schemaRef ds:uri="http://schemas.microsoft.com/office/2006/metadata/properties"/>
-    <ds:schemaRef ds:uri="http://schemas.microsoft.com/office/infopath/2007/PartnerControls"/>
+    <ds:schemaRef ds:uri="http://schemas.microsoft.com/sharepoint/v3/contenttype/forms"/>
   </ds:schemaRefs>
 </ds:datastoreItem>
 </file>
 
 <file path=customXml/itemProps2.xml><?xml version="1.0" encoding="utf-8"?>
-<ds:datastoreItem xmlns:ds="http://schemas.openxmlformats.org/officeDocument/2006/customXml" ds:itemID="{5F0E67F4-C38D-42F2-9EC9-BFEDBD02010F}">
+<ds:datastoreItem xmlns:ds="http://schemas.openxmlformats.org/officeDocument/2006/customXml" ds:itemID="{F1348871-C652-44C5-BF83-8143B537A71E}">
   <ds:schemaRefs>
-    <ds:schemaRef ds:uri="http://schemas.microsoft.com/sharepoint/v3/contenttype/forms"/>
+    <ds:schemaRef ds:uri="http://schemas.microsoft.com/office/2006/metadata/properties"/>
+    <ds:schemaRef ds:uri="http://schemas.microsoft.com/office/infopath/2007/PartnerControls"/>
   </ds:schemaRefs>
 </ds:datastoreItem>
 </file>

</xml_diff>